<commit_message>
Completed Wed Psali Batos first pass.
</commit_message>
<xml_diff>
--- a/Psalmody Source/nn-Wed Psali Batos.docx
+++ b/Psalmody Source/nn-Wed Psali Batos.docx
@@ -34,7 +34,7 @@
           </w:tcPr>
           <w:p>
             <w:r>
-              <w:t>WGT</w:t>
+              <w:t>AAP</w:t>
             </w:r>
           </w:p>
         </w:tc>
@@ -99,7 +99,34 @@
               <w:pStyle w:val="Coptic"/>
             </w:pPr>
             <w:r>
-              <w:t>ⲙⲁⲣⲟⲩⲟⲩⲛⲟϥ ⲛ̀ⲧⲟⲩⲑⲉⲗⲏⲗ: ⲛ̀ϫⲉ ⲛⲏⲉⲧⲕⲱϯ ⲛ̀ⲭⲁ ⲡⲟ̄ⲥ̄: ⲛⲏⲉⲑⲙⲏⲛ ⲉ̀ⲃⲟⲗ ⲛ̀ⲥⲟⲏⲟⲩ ⲛⲓⲃⲉⲛ: ϧⲉⲛ ⲑ̀ⲙⲉⲗⲉⲧⲏ ⲙ̀ⲡⲉϥⲣⲁⲛ ⲉⲑⲟⲩⲁⲃ.</w:t>
+              <w:t>Ⲙⲁⲣⲟⲩⲟⲩⲛⲟϥ ⲛ̀ⲧⲟⲩⲑⲉⲗⲏⲗ</w:t>
+            </w:r>
+          </w:p>
+          <w:p>
+            <w:pPr>
+              <w:pStyle w:val="Coptic"/>
+            </w:pPr>
+            <w:r>
+              <w:t xml:space="preserve">ⲛ̀ϫⲉ ⲛⲏⲉⲧⲕⲱϯ ⲛ̀ⲥⲁ Ⲡⲟ̅ⲥ̅ </w:t>
+            </w:r>
+          </w:p>
+          <w:p>
+            <w:pPr>
+              <w:pStyle w:val="Coptic"/>
+            </w:pPr>
+            <w:r>
+              <w:t>ⲛⲏⲉⲑⲙⲏⲛ ⲉ̀ⲃⲟⲗ ⲛ̀ⲥⲏⲟⲩ ⲛⲓⲃⲉⲛ</w:t>
+            </w:r>
+          </w:p>
+          <w:p>
+            <w:pPr>
+              <w:pStyle w:val="Coptic"/>
+            </w:pPr>
+            <w:r>
+              <w:rPr>
+                <w:lang w:val="en-CA"/>
+              </w:rPr>
+              <w:t>ϧⲉⲛ ⲑ̀ⲙⲉⲗⲉⲧⲏ ⲙ̀ⲡⲉϥⲣⲁⲛ ⲉ̅ⲑ̅ⲩ</w:t>
             </w:r>
           </w:p>
         </w:tc>
@@ -107,31 +134,102 @@
           <w:tcPr>
             <w:tcW w:w="714" w:type="pct"/>
           </w:tcPr>
-          <w:p/>
+          <w:p>
+            <w:pPr>
+              <w:pStyle w:val="EngHang"/>
+            </w:pPr>
+            <w:r>
+              <w:t xml:space="preserve">Be glad and rejoice, </w:t>
+            </w:r>
+            <w:r>
+              <w:tab/>
+            </w:r>
+          </w:p>
+          <w:p>
+            <w:pPr>
+              <w:pStyle w:val="EngHang"/>
+            </w:pPr>
+            <w:r>
+              <w:t xml:space="preserve">Those who seek after the Lord, </w:t>
+            </w:r>
+          </w:p>
+          <w:p>
+            <w:pPr>
+              <w:pStyle w:val="EngHang"/>
+            </w:pPr>
+            <w:r>
+              <w:t>Continue at all times</w:t>
+            </w:r>
+          </w:p>
+          <w:p>
+            <w:r>
+              <w:t>In meditation on Hs holy name.</w:t>
+            </w:r>
+          </w:p>
         </w:tc>
         <w:tc>
           <w:tcPr>
             <w:tcW w:w="714" w:type="pct"/>
           </w:tcPr>
-          <w:p/>
+          <w:p>
+            <w:r>
+              <w:t>Let them rejoice and be happy, those who seek the Lord, who are constantly, calling upon His holy Name.</w:t>
+            </w:r>
+          </w:p>
         </w:tc>
         <w:tc>
           <w:tcPr>
             <w:tcW w:w="702" w:type="pct"/>
           </w:tcPr>
-          <w:p/>
+          <w:p>
+            <w:r>
+              <w:t>Let those rejoice and be glad: who seek the Lord: who are constantly: meditating on His holy Name.</w:t>
+            </w:r>
+          </w:p>
         </w:tc>
         <w:tc>
           <w:tcPr>
             <w:tcW w:w="709" w:type="pct"/>
           </w:tcPr>
-          <w:p/>
+          <w:p>
+            <w:r>
+              <w:t>Let them rejoice and be glad: those who seek the Lord: who are, at all times: calling upon His holy name.</w:t>
+            </w:r>
+          </w:p>
         </w:tc>
         <w:tc>
           <w:tcPr>
             <w:tcW w:w="721" w:type="pct"/>
           </w:tcPr>
-          <w:p/>
+          <w:p>
+            <w:pPr>
+              <w:pStyle w:val="EngInd"/>
+            </w:pPr>
+            <w:r>
+              <w:t>Let those who seek the Lord,</w:t>
+            </w:r>
+          </w:p>
+          <w:p>
+            <w:pPr>
+              <w:pStyle w:val="EngInd"/>
+            </w:pPr>
+            <w:r>
+              <w:t>Who are constantly,</w:t>
+            </w:r>
+          </w:p>
+          <w:p>
+            <w:pPr>
+              <w:pStyle w:val="EngInd"/>
+            </w:pPr>
+            <w:r>
+              <w:t>Calling upon His Holy Name</w:t>
+            </w:r>
+          </w:p>
+          <w:p>
+            <w:r>
+              <w:t>Rejoice and be glad.</w:t>
+            </w:r>
+          </w:p>
         </w:tc>
         <w:tc>
           <w:tcPr>
@@ -175,26 +273,42 @@
           </w:tcPr>
           <w:p>
             <w:pPr>
+              <w:pStyle w:val="CopticVersemulti-line"/>
+            </w:pPr>
+            <w:r>
+              <w:t>Ⲛⲁⲓ ⲛⲉ ⲛⲓϣ̀ϣⲏⲛ ⲉ̀ⲧⲁϥⲥⲁϫⲓ ⲉⲑⲃⲏⲧⲟⲩ</w:t>
+            </w:r>
+          </w:p>
+          <w:p>
+            <w:pPr>
+              <w:pStyle w:val="CopticVersemulti-line"/>
+            </w:pPr>
+            <w:r>
+              <w:t>ⲛ̀ϫⲉ ⲡⲓϩⲩⲙⲛⲟⲇⲟⲥ Ⲇⲁⲩⲓⲇ</w:t>
+            </w:r>
+          </w:p>
+          <w:p>
+            <w:pPr>
+              <w:pStyle w:val="CopticVersemulti-line"/>
+            </w:pPr>
+            <w:r>
+              <w:t>ⲇⲉ ⲉⲩⲣⲏⲧ ϧⲁⲧⲉⲛ ⲛⲓϥⲟⲓ ⲙ̀ⲙⲱⲟⲩ</w:t>
+            </w:r>
+          </w:p>
+          <w:p>
+            <w:pPr>
               <w:pStyle w:val="Coptic"/>
             </w:pPr>
             <w:r>
-              <w:t>ⲛⲁⲓ ⲛⲉ ⲛⲓ</w:t>
+              <w:t>ⲉⲩϯⲕⲁⲣⲡⲟⲥ ⲉ</w:t>
             </w:r>
             <w:proofErr w:type="spellStart"/>
             <w:r>
-              <w:t>ϣϣ</w:t>
+              <w:t>ϥϫ</w:t>
             </w:r>
             <w:proofErr w:type="spellEnd"/>
             <w:r>
-              <w:t>ⲏⲛ ⲉ̀ⲧⲁϥⲥⲁϫⲓ ⲉⲑⲃⲏⲧⲟⲩ: ⲛ̀ϫⲉ ⲡⲓϩⲩⲙⲛⲟⲇⲟⲥ ⲇⲁⲩⲓⲇ: ϫⲉ ⲉⲩⲣⲏⲧ ϧⲁⲧⲉⲛ ⲛⲓϧⲟⲓ ⲙ̀ⲙⲩⲟⲩ: ⲉⲩϯⲕⲁⲣⲡⲟⲥ ⲉ</w:t>
-            </w:r>
-            <w:proofErr w:type="spellStart"/>
-            <w:r>
-              <w:t>ϥϫ</w:t>
-            </w:r>
-            <w:proofErr w:type="spellEnd"/>
-            <w:r>
-              <w:t>ⲏⲕ ⲉ̀ⲃⲟⲗ.</w:t>
+              <w:t>ⲏⲕ ⲉ̀ⲃⲟⲗ</w:t>
             </w:r>
           </w:p>
         </w:tc>
@@ -202,31 +316,105 @@
           <w:tcPr>
             <w:tcW w:w="714" w:type="pct"/>
           </w:tcPr>
-          <w:p/>
+          <w:p>
+            <w:pPr>
+              <w:pStyle w:val="EngHang"/>
+            </w:pPr>
+            <w:r>
+              <w:t>These are the trees concerning which,</w:t>
+            </w:r>
+          </w:p>
+          <w:p>
+            <w:pPr>
+              <w:pStyle w:val="EngHang"/>
+            </w:pPr>
+            <w:r>
+              <w:t>The singer David spoke,</w:t>
+            </w:r>
+          </w:p>
+          <w:p>
+            <w:pPr>
+              <w:pStyle w:val="EngHang"/>
+            </w:pPr>
+            <w:r>
+              <w:t>“They are planted by streams of water</w:t>
+            </w:r>
+            <w:r>
+              <w:rPr>
+                <w:rStyle w:val="FootnoteReference"/>
+              </w:rPr>
+              <w:t xml:space="preserve"> </w:t>
+            </w:r>
+          </w:p>
+          <w:p>
+            <w:r>
+              <w:t>Bringing forth perfect fruit”</w:t>
+            </w:r>
+          </w:p>
         </w:tc>
         <w:tc>
           <w:tcPr>
             <w:tcW w:w="714" w:type="pct"/>
           </w:tcPr>
-          <w:p/>
+          <w:p>
+            <w:r>
+              <w:t>These are the trees, that David the Psalmist spoke about, for they are planted by the rivers of water, bringing forth perfect fruit.</w:t>
+            </w:r>
+          </w:p>
         </w:tc>
         <w:tc>
           <w:tcPr>
             <w:tcW w:w="702" w:type="pct"/>
           </w:tcPr>
-          <w:p/>
+          <w:p>
+            <w:r>
+              <w:t>These are the trees spoken of: by David the hymnist saying: "They grow by streams of water: bringing forth perfect fruit".</w:t>
+            </w:r>
+          </w:p>
         </w:tc>
         <w:tc>
           <w:tcPr>
             <w:tcW w:w="709" w:type="pct"/>
           </w:tcPr>
-          <w:p/>
+          <w:p>
+            <w:r>
+              <w:t>They are the trees about which: the hymnist, David spoke, saying: that they are planted by the rivers of water: bringing forth perfect fruit.</w:t>
+            </w:r>
+          </w:p>
         </w:tc>
         <w:tc>
           <w:tcPr>
             <w:tcW w:w="721" w:type="pct"/>
           </w:tcPr>
-          <w:p/>
+          <w:p>
+            <w:pPr>
+              <w:pStyle w:val="EngInd"/>
+            </w:pPr>
+            <w:r>
+              <w:t>They are the trees,</w:t>
+            </w:r>
+          </w:p>
+          <w:p>
+            <w:pPr>
+              <w:pStyle w:val="EngInd"/>
+            </w:pPr>
+            <w:r>
+              <w:t>Spoken of by David the Psalmist,</w:t>
+            </w:r>
+          </w:p>
+          <w:p>
+            <w:pPr>
+              <w:pStyle w:val="EngInd"/>
+            </w:pPr>
+            <w:r>
+              <w:t>Planted by the rivers of water,</w:t>
+            </w:r>
+          </w:p>
+          <w:p>
+            <w:r>
+              <w:t>And bringing forth perfect fruit.</w:t>
+            </w:r>
+          </w:p>
         </w:tc>
         <w:tc>
           <w:tcPr>
@@ -245,7 +433,7 @@
               <w:pStyle w:val="EngInd"/>
             </w:pPr>
             <w:r>
-              <w:t>That David the Psalmist spoke of,</w:t>
+              <w:t>Spoken of by David the Psalmist,</w:t>
             </w:r>
           </w:p>
           <w:p>
@@ -270,25 +458,88 @@
           </w:tcPr>
           <w:p>
             <w:pPr>
+              <w:pStyle w:val="CopticVersemulti-line"/>
+            </w:pPr>
+            <w:r>
+              <w:t>Ϯϥⲟⲓ ⲙ̀ⲙⲱⲟⲩ ⲡⲉ Ⲡⲉⲛⲥⲱⲧⲏⲣ</w:t>
+            </w:r>
+          </w:p>
+          <w:p>
+            <w:pPr>
+              <w:pStyle w:val="CopticVersemulti-line"/>
+            </w:pPr>
+            <w:r>
+              <w:t>Ⲡⲉⲛⲟ̅ⲥ̅ Ⲓⲏ̅ⲥ Ⲡⲭ̅ⲥ</w:t>
+            </w:r>
+          </w:p>
+          <w:p>
+            <w:pPr>
+              <w:pStyle w:val="CopticVersemulti-line"/>
+            </w:pPr>
+            <w:r>
+              <w:t>ⲛⲏⲉⲑⲛⲁϣⲱⲡⲓ ⲉⲩⲙⲏⲛ ⲉ̀ⲣⲟϥ</w:t>
+            </w:r>
+          </w:p>
+          <w:p>
+            <w:pPr>
               <w:pStyle w:val="Coptic"/>
             </w:pPr>
             <w:r>
-              <w:t xml:space="preserve">ⲧϥⲟⲓ ⲙ̀ⲙⲱⲟⲩ ⲡⲉ </w:t>
-            </w:r>
-            <w:commentRangeStart w:id="0"/>
-            <w:r>
-              <w:t>ⲡⲉⲛⲥⲱⲧⲏⲣ</w:t>
-            </w:r>
-            <w:commentRangeEnd w:id="0"/>
+              <w:t>ⲥⲉⲛⲁⲱⲛϧ ⲛ̀ϫⲉ ⲧⲟⲩⲯⲩⲭⲏ</w:t>
+            </w:r>
+          </w:p>
+        </w:tc>
+        <w:tc>
+          <w:tcPr>
+            <w:tcW w:w="714" w:type="pct"/>
+          </w:tcPr>
+          <w:p>
+            <w:pPr>
+              <w:pStyle w:val="EngHang"/>
+            </w:pPr>
+            <w:r>
+              <w:t>The stream</w:t>
+            </w:r>
             <w:r>
               <w:rPr>
-                <w:rStyle w:val="CommentReference"/>
-                <w:rFonts w:ascii="Times New Roman" w:hAnsi="Times New Roman"/>
+                <w:rStyle w:val="FootnoteReference"/>
               </w:rPr>
-              <w:commentReference w:id="0"/>
-            </w:r>
-            <w:r>
-              <w:t>: ⲡⲉⲛⲟ̄ⲥ̄ ⲓⲏ̄ⲥ̄ ⲡⲭ̄ⲥ̄: ⲛⲏⲉⲑⲛⲁϣⲱⲡⲓ ⲉⲩⲙⲏⲛ ⲉ̀ⲣⲟϥ: ⲥⲉⲛⲁⲱⲛϧ ⲛ̀ϫⲉ ⲧⲟⲩⲯⲩⲭⲏ.</w:t>
+              <w:t xml:space="preserve">  </w:t>
+            </w:r>
+            <w:r>
+              <w:t xml:space="preserve">of water is our </w:t>
+            </w:r>
+            <w:proofErr w:type="spellStart"/>
+            <w:r>
+              <w:t>Saviour</w:t>
+            </w:r>
+            <w:proofErr w:type="spellEnd"/>
+            <w:r>
+              <w:t>,</w:t>
+            </w:r>
+            <w:r>
+              <w:tab/>
+            </w:r>
+          </w:p>
+          <w:p>
+            <w:pPr>
+              <w:pStyle w:val="EngHang"/>
+            </w:pPr>
+            <w:r>
+              <w:t>Our Lord Jesus Christ;</w:t>
+            </w:r>
+          </w:p>
+          <w:p>
+            <w:pPr>
+              <w:pStyle w:val="EngHang"/>
+            </w:pPr>
+            <w:r>
+              <w:t xml:space="preserve">They who are steadfast with Him </w:t>
+            </w:r>
+          </w:p>
+          <w:p>
+            <w:r>
+              <w:t>Their souls shall live.</w:t>
             </w:r>
           </w:p>
         </w:tc>
@@ -296,31 +547,82 @@
           <w:tcPr>
             <w:tcW w:w="714" w:type="pct"/>
           </w:tcPr>
-          <w:p/>
-        </w:tc>
-        <w:tc>
-          <w:tcPr>
-            <w:tcW w:w="714" w:type="pct"/>
-          </w:tcPr>
-          <w:p/>
+          <w:p>
+            <w:r>
+              <w:t>The river of water is our Savior, Jesus Christ our Lord, and the souls of those who abide, in Him will live forever.</w:t>
+            </w:r>
+          </w:p>
         </w:tc>
         <w:tc>
           <w:tcPr>
             <w:tcW w:w="702" w:type="pct"/>
           </w:tcPr>
-          <w:p/>
+          <w:p>
+            <w:r>
+              <w:t>The stream of water is our Savior: our Lord Jesus Christ: and the souls of those: who endure with Him shall live.</w:t>
+            </w:r>
+          </w:p>
         </w:tc>
         <w:tc>
           <w:tcPr>
             <w:tcW w:w="709" w:type="pct"/>
           </w:tcPr>
-          <w:p/>
+          <w:p>
+            <w:r>
+              <w:t>The river of water is our Savior: our Lord Jesus Christ: and the souls of those: who abide in Him shall live.</w:t>
+            </w:r>
+          </w:p>
         </w:tc>
         <w:tc>
           <w:tcPr>
             <w:tcW w:w="721" w:type="pct"/>
           </w:tcPr>
-          <w:p/>
+          <w:p>
+            <w:pPr>
+              <w:pStyle w:val="EngInd"/>
+            </w:pPr>
+            <w:r>
+              <w:t xml:space="preserve">The river of water is our </w:t>
+            </w:r>
+            <w:proofErr w:type="spellStart"/>
+            <w:r>
+              <w:t>Saviour</w:t>
+            </w:r>
+            <w:proofErr w:type="spellEnd"/>
+            <w:r>
+              <w:t>,</w:t>
+            </w:r>
+          </w:p>
+          <w:p>
+            <w:pPr>
+              <w:pStyle w:val="EngInd"/>
+            </w:pPr>
+            <w:r>
+              <w:t>Jesus Christ our Lord,</w:t>
+            </w:r>
+          </w:p>
+          <w:p>
+            <w:pPr>
+              <w:pStyle w:val="EngInd"/>
+            </w:pPr>
+            <w:r>
+              <w:t>And those who abide in Him</w:t>
+            </w:r>
+          </w:p>
+          <w:p>
+            <w:r>
+              <w:rPr>
+                <w:szCs w:val="20"/>
+              </w:rPr>
+              <w:t>Will</w:t>
+            </w:r>
+            <w:r>
+              <w:rPr>
+                <w:szCs w:val="20"/>
+              </w:rPr>
+              <w:t xml:space="preserve"> live forever.</w:t>
+            </w:r>
+          </w:p>
         </w:tc>
         <w:tc>
           <w:tcPr>
@@ -375,10 +677,34 @@
           </w:tcPr>
           <w:p>
             <w:pPr>
+              <w:pStyle w:val="CopticVersemulti-line"/>
+            </w:pPr>
+            <w:r>
+              <w:t>Ⲥⲉϯⲥ̀ⲃⲱ ⲛⲁⲛ ϧⲉⲛ ⲛⲓⲅ̀ⲣⲁⲫⲏ ⲉ̅ⲑ̅ⲩ</w:t>
+            </w:r>
+          </w:p>
+          <w:p>
+            <w:pPr>
+              <w:pStyle w:val="CopticVersemulti-line"/>
+            </w:pPr>
+            <w:r>
+              <w:t>ⲛⲓⲛⲓϥⲓ ⲛ̀ⲧⲉ Ⲫϯ</w:t>
+            </w:r>
+          </w:p>
+          <w:p>
+            <w:pPr>
+              <w:pStyle w:val="CopticVersemulti-line"/>
+            </w:pPr>
+            <w:r>
+              <w:t>ⲉⲑⲣⲉⲛϣⲱⲡⲓ ⲉⲛⲟⲓ ⲛ̀ⲛⲁⲏⲧ</w:t>
+            </w:r>
+          </w:p>
+          <w:p>
+            <w:pPr>
               <w:pStyle w:val="Coptic"/>
             </w:pPr>
             <w:r>
-              <w:t>ⲥⲉϯⲥ̀ⲃⲱ ⲛⲁⲛ ϧⲉⲛ ⲛⲓⲅ̀ⲁⲫⲏ ⲉⲑⲟⲩⲁⲃ: ⲛⲓⲛⲓϥⲓ ⲛ̀ⲧⲉ ⲫϯ: ⲉⲑⲣⲉⲛϣⲱⲡⲓ ⲉⲛⲟⲓ ⲛ̀ⲛⲁⲏⲧ: ⲉ̀ϧⲟⲩⲛ ⲉ̀ⲡⲓⲥⲱⲛⲧ ⲉ̀ⲧⲁϥⲑⲁⲙⲓⲟϥ.</w:t>
+              <w:t>ⲉ̀ϧⲟⲩⲛ ⲉ̀ⲡⲓⲥⲱⲛⲧ ⲉ̀ⲧⲁϥⲑⲁⲙⲓⲟϥ</w:t>
             </w:r>
           </w:p>
         </w:tc>
@@ -386,31 +712,127 @@
           <w:tcPr>
             <w:tcW w:w="714" w:type="pct"/>
           </w:tcPr>
-          <w:p/>
+          <w:p>
+            <w:pPr>
+              <w:pStyle w:val="EngHang"/>
+            </w:pPr>
+            <w:r>
+              <w:t>The holy scriptures teach us—</w:t>
+            </w:r>
+            <w:r>
+              <w:tab/>
+            </w:r>
+          </w:p>
+          <w:p>
+            <w:pPr>
+              <w:pStyle w:val="EngHang"/>
+            </w:pPr>
+            <w:r>
+              <w:t>The breaths of God</w:t>
+            </w:r>
+            <w:r>
+              <w:t xml:space="preserve">—  </w:t>
+            </w:r>
+            <w:r>
+              <w:t xml:space="preserve">  </w:t>
+            </w:r>
+          </w:p>
+          <w:p>
+            <w:pPr>
+              <w:pStyle w:val="EngHang"/>
+            </w:pPr>
+            <w:r>
+              <w:t>That we be merciful,</w:t>
+            </w:r>
+            <w:r>
+              <w:tab/>
+            </w:r>
+          </w:p>
+          <w:p>
+            <w:r>
+              <w:t>To the creation that He has made.</w:t>
+            </w:r>
+          </w:p>
         </w:tc>
         <w:tc>
           <w:tcPr>
             <w:tcW w:w="714" w:type="pct"/>
           </w:tcPr>
-          <w:p/>
+          <w:p>
+            <w:r>
+              <w:t>They teach us in the holy books, to be like the breaths of God, merciful to the creation, which He has created</w:t>
+            </w:r>
+          </w:p>
         </w:tc>
         <w:tc>
           <w:tcPr>
             <w:tcW w:w="702" w:type="pct"/>
           </w:tcPr>
-          <w:p/>
+          <w:p>
+            <w:r>
+              <w:t>They teach us 8in the Holy Scriptures: the breaths of God: to be merciful to the creation: which He has created;</w:t>
+            </w:r>
+          </w:p>
         </w:tc>
         <w:tc>
           <w:tcPr>
             <w:tcW w:w="709" w:type="pct"/>
           </w:tcPr>
-          <w:p/>
+          <w:p>
+            <w:r>
+              <w:t>They teach us in the Holy Scriptures: which re the breath of God: to be compassionate: to the creation which He has made.</w:t>
+            </w:r>
+          </w:p>
         </w:tc>
         <w:tc>
           <w:tcPr>
             <w:tcW w:w="721" w:type="pct"/>
           </w:tcPr>
-          <w:p/>
+          <w:p>
+            <w:pPr>
+              <w:pStyle w:val="EngInd"/>
+            </w:pPr>
+            <w:r>
+              <w:t>The Holy Books teach us,</w:t>
+            </w:r>
+          </w:p>
+          <w:p>
+            <w:pPr>
+              <w:pStyle w:val="EngInd"/>
+            </w:pPr>
+            <w:r>
+              <w:t xml:space="preserve">To be like the </w:t>
+            </w:r>
+            <w:commentRangeStart w:id="0"/>
+            <w:r>
+              <w:t xml:space="preserve">breaths </w:t>
+            </w:r>
+            <w:commentRangeEnd w:id="0"/>
+            <w:r>
+              <w:rPr>
+                <w:rStyle w:val="CommentReference"/>
+                <w:rFonts w:ascii="Times New Roman" w:eastAsiaTheme="minorHAnsi" w:hAnsi="Times New Roman" w:cstheme="minorBidi"/>
+                <w:color w:val="auto"/>
+              </w:rPr>
+              <w:commentReference w:id="0"/>
+            </w:r>
+            <w:r>
+              <w:t>of God,</w:t>
+            </w:r>
+          </w:p>
+          <w:p>
+            <w:pPr>
+              <w:pStyle w:val="EngInd"/>
+            </w:pPr>
+            <w:r>
+              <w:t>Merciful to the creation,</w:t>
+            </w:r>
+          </w:p>
+          <w:p>
+            <w:r>
+              <w:t>Which He has created.</w:t>
+            </w:r>
+          </w:p>
         </w:tc>
         <w:tc>
           <w:tcPr>
@@ -454,10 +876,34 @@
           </w:tcPr>
           <w:p>
             <w:pPr>
+              <w:pStyle w:val="CopticVersemulti-line"/>
+            </w:pPr>
+            <w:r>
+              <w:t>Ⲟⲩⲟϩ ⲟⲛ ϫⲉ ϯⲁ̀ⲅⲁⲡⲏ</w:t>
+            </w:r>
+          </w:p>
+          <w:p>
+            <w:pPr>
+              <w:pStyle w:val="CopticVersemulti-line"/>
+            </w:pPr>
+            <w:r>
+              <w:t>ⲙ̀ⲡⲁⲥϩⲉⲓ ⲉ̀ⲃⲟⲗ ⲉ̀ⲛⲉϩ</w:t>
+            </w:r>
+          </w:p>
+          <w:p>
+            <w:pPr>
+              <w:pStyle w:val="CopticVersemulti-line"/>
+            </w:pPr>
+            <w:r>
+              <w:t>ⲕⲁⲧⲁ ⲡ̀ⲥⲁϫⲓ ⲙ̀ⲡⲓⲥⲟⲫⲟⲥ</w:t>
+            </w:r>
+          </w:p>
+          <w:p>
+            <w:pPr>
               <w:pStyle w:val="Coptic"/>
             </w:pPr>
             <w:r>
-              <w:t>ⲟⲩⲟϩ ⲟⲛ ϫⲉ ϯⲁ̀ⲅⲁⲡⲏ: ⲙ̀ⲡⲁⲥϩⲉⲓ ⲉ̀ⲃⲟⲗ ⲉ̀ⲛⲉϩ: ⲕⲁⲧⲁ ⲡ̀ⲥⲁϫⲓ ⲙ̀ⲡⲓⲥⲟⲫⲟⲥ: ⲡⲁⲩⲗⲟⲥ ⲡⲓⲁ̀ⲡⲟⲥⲧⲟⲗⲟⲥ.</w:t>
+              <w:t>Ⲡⲁⲩⲗⲟⲥ ⲡⲓⲁ̀ⲡⲟⲥⲧⲟⲗⲟⲥ</w:t>
             </w:r>
           </w:p>
         </w:tc>
@@ -465,31 +911,117 @@
           <w:tcPr>
             <w:tcW w:w="714" w:type="pct"/>
           </w:tcPr>
-          <w:p/>
+          <w:p>
+            <w:pPr>
+              <w:pStyle w:val="EngHang"/>
+            </w:pPr>
+            <w:r>
+              <w:t>And also that love</w:t>
+            </w:r>
+          </w:p>
+          <w:p>
+            <w:pPr>
+              <w:pStyle w:val="EngHang"/>
+            </w:pPr>
+            <w:r>
+              <w:t xml:space="preserve">Will never fail, </w:t>
+            </w:r>
+            <w:r>
+              <w:tab/>
+            </w:r>
+            <w:r>
+              <w:tab/>
+            </w:r>
+          </w:p>
+          <w:p>
+            <w:pPr>
+              <w:pStyle w:val="EngHang"/>
+            </w:pPr>
+            <w:r>
+              <w:t xml:space="preserve">According to the saying </w:t>
+            </w:r>
+          </w:p>
+          <w:p>
+            <w:r>
+              <w:t>Of the wise Apostle Paul</w:t>
+            </w:r>
+            <w:r>
+              <w:rPr>
+                <w:rStyle w:val="FootnoteReference"/>
+              </w:rPr>
+              <w:t xml:space="preserve"> </w:t>
+            </w:r>
+            <w:r>
+              <w:t>.</w:t>
+            </w:r>
+          </w:p>
         </w:tc>
         <w:tc>
           <w:tcPr>
             <w:tcW w:w="714" w:type="pct"/>
           </w:tcPr>
-          <w:p/>
+          <w:p>
+            <w:r>
+              <w:t>And also that love, will never fail, as said by the wise, Paul the Apostle.</w:t>
+            </w:r>
+          </w:p>
         </w:tc>
         <w:tc>
           <w:tcPr>
             <w:tcW w:w="702" w:type="pct"/>
           </w:tcPr>
-          <w:p/>
+          <w:p>
+            <w:r>
+              <w:t>And also that: "Love never fails": according to the words of the wise: Paul the apostle.</w:t>
+            </w:r>
+          </w:p>
         </w:tc>
         <w:tc>
           <w:tcPr>
             <w:tcW w:w="709" w:type="pct"/>
           </w:tcPr>
-          <w:p/>
+          <w:p>
+            <w:r>
+              <w:t>And also that love: will never fail: according to the word of the wise: Paul the Apostle.</w:t>
+            </w:r>
+          </w:p>
         </w:tc>
         <w:tc>
           <w:tcPr>
             <w:tcW w:w="721" w:type="pct"/>
           </w:tcPr>
-          <w:p/>
+          <w:p>
+            <w:pPr>
+              <w:pStyle w:val="EngInd"/>
+            </w:pPr>
+            <w:r>
+              <w:t>And teach us</w:t>
+            </w:r>
+            <w:r>
+              <w:t xml:space="preserve"> that love,</w:t>
+            </w:r>
+          </w:p>
+          <w:p>
+            <w:pPr>
+              <w:pStyle w:val="EngInd"/>
+            </w:pPr>
+            <w:r>
+              <w:t>Will never fail,</w:t>
+            </w:r>
+          </w:p>
+          <w:p>
+            <w:pPr>
+              <w:pStyle w:val="EngInd"/>
+            </w:pPr>
+            <w:r>
+              <w:t>As the wise,</w:t>
+            </w:r>
+          </w:p>
+          <w:p>
+            <w:r>
+              <w:t>Apostle Paul said.</w:t>
+            </w:r>
+          </w:p>
         </w:tc>
         <w:tc>
           <w:tcPr>
@@ -500,7 +1032,7 @@
               <w:pStyle w:val="EngInd"/>
             </w:pPr>
             <w:r>
-              <w:t>And that love,</w:t>
+              <w:t>And teach us that love,</w:t>
             </w:r>
           </w:p>
           <w:p>
@@ -516,12 +1048,12 @@
               <w:pStyle w:val="EngInd"/>
             </w:pPr>
             <w:r>
-              <w:t>As said by the wise,</w:t>
-            </w:r>
-          </w:p>
-          <w:p>
-            <w:r>
-              <w:t>Paul the Apostle.</w:t>
+              <w:t>As the wise,</w:t>
+            </w:r>
+          </w:p>
+          <w:p>
+            <w:r>
+              <w:t>Apostle Paul said.</w:t>
             </w:r>
           </w:p>
         </w:tc>
@@ -533,11 +1065,35 @@
           </w:tcPr>
           <w:p>
             <w:pPr>
+              <w:pStyle w:val="CopticVersemulti-line"/>
+            </w:pPr>
+            <w:r>
+              <w:lastRenderedPageBreak/>
+              <w:t>Ϯⲁ̀ⲅⲁⲡⲏ ⲉ̀ⲧⲁϥⲥⲁϫⲓ ⲉⲑⲃⲏⲧⲥ</w:t>
+            </w:r>
+          </w:p>
+          <w:p>
+            <w:pPr>
+              <w:pStyle w:val="CopticVersemulti-line"/>
+            </w:pPr>
+            <w:r>
+              <w:t>ⲛ̀ϫⲉ ⲡⲓⲁ̀ⲡⲟⲥⲧⲟⲗⲟⲥ ⲉ̅ⲑ̅ⲩ</w:t>
+            </w:r>
+          </w:p>
+          <w:p>
+            <w:pPr>
+              <w:pStyle w:val="CopticVersemulti-line"/>
+            </w:pPr>
+            <w:r>
+              <w:t>ⲉ̀ⲧⲉ ⲫⲁⲓ ⲡⲉ ⲡⲓⲣⲁⲛ ⲛ̀ⲟⲩϫⲁⲓ</w:t>
+            </w:r>
+          </w:p>
+          <w:p>
+            <w:pPr>
               <w:pStyle w:val="Coptic"/>
             </w:pPr>
             <w:r>
-              <w:lastRenderedPageBreak/>
-              <w:t>Ϯⲁ̀ⲅⲁⲡⲏ ⲉ̀ⲧⲁⲫⲥⲁϫⲓ ⲉⲑⲃⲏⲧⲥ: ⲉ̀ϫⲉ ⲡⲓⲁ̀ⲡⲟⲥⲧⲟⲗⲟⲥ ⲉⲑⲟⲩⲁⲃ: ⲉ̀ⲧⲉ ⲫⲁⲓ ⲡⲉ ⲡⲓⲣⲁⲛ ⲛ̀ⲟⲩϫⲁⲓ: ⲛ̀ⲧⲉ ⲡⲉⲛⲟ̄ⲥ̄ ⲓⲏ̄ⲥ̄ ⲡⲭ̄ⲥ̄.</w:t>
+              <w:t>ⲛ̀ⲧⲉ Ⲡⲉⲛⲟ̅ⲥ̅ Ⲓⲏ̅ⲥ Ⲡⲭ̅ⲥ</w:t>
             </w:r>
           </w:p>
         </w:tc>
@@ -545,31 +1101,117 @@
           <w:tcPr>
             <w:tcW w:w="714" w:type="pct"/>
           </w:tcPr>
-          <w:p/>
+          <w:p>
+            <w:pPr>
+              <w:pStyle w:val="EngHang"/>
+            </w:pPr>
+            <w:r>
+              <w:t xml:space="preserve">The love of which he spoke, </w:t>
+            </w:r>
+          </w:p>
+          <w:p>
+            <w:pPr>
+              <w:pStyle w:val="EngHang"/>
+            </w:pPr>
+            <w:r>
+              <w:t xml:space="preserve">That holy Apostle, </w:t>
+            </w:r>
+          </w:p>
+          <w:p>
+            <w:pPr>
+              <w:pStyle w:val="EngHang"/>
+            </w:pPr>
+            <w:r>
+              <w:t>Is the Name of Salvation,</w:t>
+            </w:r>
+          </w:p>
+          <w:p>
+            <w:r>
+              <w:t>Of our Lord Jesus Christ</w:t>
+            </w:r>
+            <w:r>
+              <w:rPr>
+                <w:rStyle w:val="FootnoteReference"/>
+              </w:rPr>
+              <w:t xml:space="preserve"> </w:t>
+            </w:r>
+            <w:r>
+              <w:t>.</w:t>
+            </w:r>
+          </w:p>
         </w:tc>
         <w:tc>
           <w:tcPr>
             <w:tcW w:w="714" w:type="pct"/>
           </w:tcPr>
-          <w:p/>
+          <w:p>
+            <w:r>
+              <w:t>The love that, the holy Apostle speaks of, is the name of salvation, of our Lord Jesus Christ.</w:t>
+            </w:r>
+          </w:p>
         </w:tc>
         <w:tc>
           <w:tcPr>
             <w:tcW w:w="702" w:type="pct"/>
           </w:tcPr>
-          <w:p/>
+          <w:p>
+            <w:r>
+              <w:t>The love spoken of: by the holy apostle: is the Name of Salvation: of our Lord Jesus Christ.</w:t>
+            </w:r>
+          </w:p>
         </w:tc>
         <w:tc>
           <w:tcPr>
             <w:tcW w:w="709" w:type="pct"/>
           </w:tcPr>
-          <w:p/>
+          <w:p>
+            <w:r>
+              <w:t>The love concerning which: the holy apostle spoke: that is the name of salvation: of our Lord Jesus Christ.</w:t>
+            </w:r>
+          </w:p>
         </w:tc>
         <w:tc>
           <w:tcPr>
             <w:tcW w:w="721" w:type="pct"/>
           </w:tcPr>
-          <w:p/>
+          <w:p>
+            <w:pPr>
+              <w:pStyle w:val="EngInd"/>
+            </w:pPr>
+            <w:r>
+              <w:t xml:space="preserve">The love </w:t>
+            </w:r>
+            <w:r>
+              <w:t>spoken of</w:t>
+            </w:r>
+            <w:r>
+              <w:t>,</w:t>
+            </w:r>
+          </w:p>
+          <w:p>
+            <w:pPr>
+              <w:pStyle w:val="EngInd"/>
+            </w:pPr>
+            <w:r>
+              <w:t>By the</w:t>
+            </w:r>
+            <w:r>
+              <w:t xml:space="preserve"> holy Apostle,</w:t>
+            </w:r>
+          </w:p>
+          <w:p>
+            <w:pPr>
+              <w:pStyle w:val="EngInd"/>
+            </w:pPr>
+            <w:r>
+              <w:t>Is the Name of Salvation,</w:t>
+            </w:r>
+          </w:p>
+          <w:p>
+            <w:r>
+              <w:t>Of our Lord Jesus Christ.</w:t>
+            </w:r>
+          </w:p>
         </w:tc>
         <w:tc>
           <w:tcPr>
@@ -580,15 +1222,24 @@
               <w:pStyle w:val="EngInd"/>
             </w:pPr>
             <w:r>
-              <w:t>The love about which,</w:t>
-            </w:r>
-          </w:p>
-          <w:p>
-            <w:pPr>
-              <w:pStyle w:val="EngInd"/>
-            </w:pPr>
-            <w:r>
-              <w:t>The holy Apostle speaks,</w:t>
+              <w:t xml:space="preserve">The love </w:t>
+            </w:r>
+            <w:r>
+              <w:t>spoken of</w:t>
+            </w:r>
+            <w:r>
+              <w:t>,</w:t>
+            </w:r>
+          </w:p>
+          <w:p>
+            <w:pPr>
+              <w:pStyle w:val="EngInd"/>
+            </w:pPr>
+            <w:r>
+              <w:t>By the</w:t>
+            </w:r>
+            <w:r>
+              <w:t xml:space="preserve"> holy Apostle,</w:t>
             </w:r>
           </w:p>
           <w:p>
@@ -613,10 +1264,34 @@
           </w:tcPr>
           <w:p>
             <w:pPr>
+              <w:pStyle w:val="CopticVersemulti-line"/>
+            </w:pPr>
+            <w:r>
+              <w:t>Ⲉ̀ϣⲱⲡ ⲁⲛϣⲁⲛⲙⲉⲛⲣⲉ ⲡⲓⲣⲁⲛ ⲛ̀ⲟⲩϫⲁⲓ</w:t>
+            </w:r>
+          </w:p>
+          <w:p>
+            <w:pPr>
+              <w:pStyle w:val="CopticVersemulti-line"/>
+            </w:pPr>
+            <w:r>
+              <w:t>ⲛ̀ⲧⲉ Ⲡⲉⲛⲟ̅ⲥ̅ Ⲓⲏ̅ⲥ Ⲡⲭ̅ⲥ</w:t>
+            </w:r>
+          </w:p>
+          <w:p>
+            <w:pPr>
+              <w:pStyle w:val="CopticVersemulti-line"/>
+            </w:pPr>
+            <w:r>
+              <w:t>ⲛ̀ⲧⲉⲛⲉⲣⲡⲓⲛⲁⲓ ⲛⲉⲙ ⲛⲉⲛⲉ̀ⲣⲏⲟⲩ</w:t>
+            </w:r>
+          </w:p>
+          <w:p>
+            <w:pPr>
               <w:pStyle w:val="Coptic"/>
             </w:pPr>
             <w:r>
-              <w:t>ⲉϣⲱⲡ ⲁⲛϣⲁⲛⲙⲉⲛⲣⲉ ⲛⲓⲣⲁⲛ ⲛ̀ⲟⲩϫⲁⲓ: ⲛ̀ⲧⲉ ⲡⲉⲛⲟ̄ⲥ̄ ⲓⲏ̄ⲥ̄ ⲡⲭ̄ⲥ̄: ⲛ̀ⲧⲉⲛⲉⲣⲡⲁⲛⲓ ⲛⲉⲙ ⲛⲉⲛⲉ̀ⲣⲏⲟⲩ: ϣⲁⲛϫⲱⲕ ⲙ̀ⲡⲓⲛⲟⲙⲁⲥ ⲧⲏⲣϥ ⲉ̀ⲃⲟⲗ.</w:t>
+              <w:t>ϣⲁⲛϫⲱⲕ ⲙ̀ⲡⲓⲛⲟⲙⲟⲥ ⲧⲏⲣϥ ⲉ̀ⲃⲟⲗ</w:t>
             </w:r>
           </w:p>
         </w:tc>
@@ -624,31 +1299,130 @@
           <w:tcPr>
             <w:tcW w:w="714" w:type="pct"/>
           </w:tcPr>
-          <w:p/>
+          <w:p>
+            <w:pPr>
+              <w:pStyle w:val="EngHang"/>
+            </w:pPr>
+            <w:r>
+              <w:t>And when</w:t>
+            </w:r>
+            <w:r>
+              <w:t xml:space="preserve"> we love the Name of Salvation</w:t>
+            </w:r>
+          </w:p>
+          <w:p>
+            <w:pPr>
+              <w:pStyle w:val="EngHang"/>
+            </w:pPr>
+            <w:r>
+              <w:t>Of our Lord Jesus Christ,</w:t>
+            </w:r>
+          </w:p>
+          <w:p>
+            <w:pPr>
+              <w:pStyle w:val="EngHang"/>
+            </w:pPr>
+            <w:r>
+              <w:t xml:space="preserve">And are merciful to one another, </w:t>
+            </w:r>
+          </w:p>
+          <w:p>
+            <w:r>
+              <w:t xml:space="preserve">We have fulfilled all the </w:t>
+            </w:r>
+            <w:r>
+              <w:rPr>
+                <w:highlight w:val="yellow"/>
+              </w:rPr>
+              <w:t>law</w:t>
+            </w:r>
+            <w:r>
+              <w:rPr>
+                <w:rStyle w:val="FootnoteReference"/>
+              </w:rPr>
+              <w:t xml:space="preserve"> </w:t>
+            </w:r>
+            <w:r>
+              <w:t>.</w:t>
+            </w:r>
+          </w:p>
         </w:tc>
         <w:tc>
           <w:tcPr>
             <w:tcW w:w="714" w:type="pct"/>
           </w:tcPr>
-          <w:p/>
+          <w:p>
+            <w:r>
+              <w:t>When we love the name of salvation, of our Lord Jesus Christ, and have mercy upon each other, we fulfill all the Law.</w:t>
+            </w:r>
+          </w:p>
         </w:tc>
         <w:tc>
           <w:tcPr>
             <w:tcW w:w="702" w:type="pct"/>
           </w:tcPr>
-          <w:p/>
+          <w:p>
+            <w:r>
+              <w:t>When we love the Name of Salvation: of our Lord Jesus Christ: and have mercy on one another: we fulfill all the Law.</w:t>
+            </w:r>
+          </w:p>
         </w:tc>
         <w:tc>
           <w:tcPr>
             <w:tcW w:w="709" w:type="pct"/>
           </w:tcPr>
-          <w:p/>
+          <w:p>
+            <w:r>
+              <w:t>When we love the name of salvation: of our Lord Jesus Christ: and show mercy toward one another: then we fulfill the whole Law.</w:t>
+            </w:r>
+          </w:p>
         </w:tc>
         <w:tc>
           <w:tcPr>
             <w:tcW w:w="721" w:type="pct"/>
           </w:tcPr>
-          <w:p/>
+          <w:p>
+            <w:pPr>
+              <w:pStyle w:val="EngInd"/>
+            </w:pPr>
+            <w:commentRangeStart w:id="1"/>
+            <w:r>
+              <w:t xml:space="preserve">When </w:t>
+            </w:r>
+            <w:commentRangeEnd w:id="1"/>
+            <w:r>
+              <w:rPr>
+                <w:rStyle w:val="CommentReference"/>
+                <w:rFonts w:ascii="Times New Roman" w:eastAsiaTheme="minorHAnsi" w:hAnsi="Times New Roman" w:cstheme="minorBidi"/>
+                <w:color w:val="auto"/>
+              </w:rPr>
+              <w:commentReference w:id="1"/>
+            </w:r>
+            <w:r>
+              <w:t>we love the Name of Salvation,</w:t>
+            </w:r>
+          </w:p>
+          <w:p>
+            <w:pPr>
+              <w:pStyle w:val="EngInd"/>
+            </w:pPr>
+            <w:r>
+              <w:t>Of our Lord Jesus Christ,</w:t>
+            </w:r>
+          </w:p>
+          <w:p>
+            <w:pPr>
+              <w:pStyle w:val="EngInd"/>
+            </w:pPr>
+            <w:r>
+              <w:t>And have mercy towards one another,</w:t>
+            </w:r>
+          </w:p>
+          <w:p>
+            <w:r>
+              <w:t>We fulfill all the Law.</w:t>
+            </w:r>
+          </w:p>
         </w:tc>
         <w:tc>
           <w:tcPr>
@@ -692,18 +1466,34 @@
           </w:tcPr>
           <w:p>
             <w:pPr>
+              <w:pStyle w:val="CopticVersemulti-line"/>
+            </w:pPr>
+            <w:r>
+              <w:t>Ⲉ̀ⲃⲟⲗϩⲓⲧⲉⲛ ϯⲙⲉⲑⲛⲁⲏⲧ</w:t>
+            </w:r>
+          </w:p>
+          <w:p>
+            <w:pPr>
+              <w:pStyle w:val="CopticVersemulti-line"/>
+            </w:pPr>
+            <w:r>
+              <w:t>ⲁϥϯⲙⲁϯ ⲛ̀ϫⲉ Ⲁⲃⲣⲁⲁⲙ</w:t>
+            </w:r>
+          </w:p>
+          <w:p>
+            <w:pPr>
+              <w:pStyle w:val="CopticVersemulti-line"/>
+            </w:pPr>
+            <w:r>
+              <w:t>ⲉⲑⲣⲉ Ⲫϯ ϫⲱⲓⲗⲓ ⲉ̀ⲣⲟϥ</w:t>
+            </w:r>
+          </w:p>
+          <w:p>
+            <w:pPr>
               <w:pStyle w:val="Coptic"/>
             </w:pPr>
             <w:r>
-              <w:t>ⲉⲃⲟⲗϩⲓⲧⲉⲛ ϯⲙⲉⲑⲛⲁⲏⲧ: ⲁ</w:t>
-            </w:r>
-            <w:proofErr w:type="spellStart"/>
-            <w:r>
-              <w:t>ϥϯ</w:t>
-            </w:r>
-            <w:proofErr w:type="spellEnd"/>
-            <w:r>
-              <w:t>ⲙⲁϯ ⲛ̀ϫⲉ ⲁⲃⲣⲁⲁⲙ: ⲉⲑⲣⲉ ⲫϯ ϫⲱⲓⲗⲓ ⲉ̀ⲣⲟϥ: ⲛⲉⲙ ⲛⲉϥⲁⲅⲅⲉⲗⲟⲥ ⲉⲑⲟⲩⲁⲃ.</w:t>
+              <w:t>ⲛⲉⲙ ⲛⲉϥⲁⲅⲅⲉⲗⲟⲥ ⲉ̅ⲑ̅ⲩ</w:t>
             </w:r>
           </w:p>
         </w:tc>
@@ -711,31 +1501,99 @@
           <w:tcPr>
             <w:tcW w:w="714" w:type="pct"/>
           </w:tcPr>
-          <w:p/>
+          <w:p>
+            <w:pPr>
+              <w:pStyle w:val="EngHang"/>
+            </w:pPr>
+            <w:r>
+              <w:t>Through mercy,</w:t>
+            </w:r>
+          </w:p>
+          <w:p>
+            <w:pPr>
+              <w:pStyle w:val="EngHang"/>
+            </w:pPr>
+            <w:r>
+              <w:t>Abraham was good-willed,</w:t>
+            </w:r>
+          </w:p>
+          <w:p>
+            <w:pPr>
+              <w:pStyle w:val="EngHang"/>
+            </w:pPr>
+            <w:r>
+              <w:t>Wherefore God visited him,</w:t>
+            </w:r>
+          </w:p>
+          <w:p>
+            <w:r>
+              <w:t>With His holy angels.</w:t>
+            </w:r>
+          </w:p>
         </w:tc>
         <w:tc>
           <w:tcPr>
             <w:tcW w:w="714" w:type="pct"/>
           </w:tcPr>
-          <w:p/>
+          <w:p>
+            <w:r>
+              <w:t>Through mercy, Abraham was pleased, to host God, and His holy angels.</w:t>
+            </w:r>
+          </w:p>
         </w:tc>
         <w:tc>
           <w:tcPr>
             <w:tcW w:w="702" w:type="pct"/>
           </w:tcPr>
-          <w:p/>
+          <w:p>
+            <w:r>
+              <w:t>For through mercy: Abraham was pleased: to be visited by God: and His holy angels;</w:t>
+            </w:r>
+          </w:p>
         </w:tc>
         <w:tc>
           <w:tcPr>
             <w:tcW w:w="709" w:type="pct"/>
           </w:tcPr>
-          <w:p/>
+          <w:p>
+            <w:r>
+              <w:t>Through compassion: Abraham was pleased: to host God: and His holy angels.</w:t>
+            </w:r>
+          </w:p>
         </w:tc>
         <w:tc>
           <w:tcPr>
             <w:tcW w:w="721" w:type="pct"/>
           </w:tcPr>
-          <w:p/>
+          <w:p>
+            <w:pPr>
+              <w:pStyle w:val="EngInd"/>
+            </w:pPr>
+            <w:r>
+              <w:t>Through mercy,</w:t>
+            </w:r>
+          </w:p>
+          <w:p>
+            <w:pPr>
+              <w:pStyle w:val="EngInd"/>
+            </w:pPr>
+            <w:r>
+              <w:t>Abraham was pleased,</w:t>
+            </w:r>
+          </w:p>
+          <w:p>
+            <w:pPr>
+              <w:pStyle w:val="EngInd"/>
+            </w:pPr>
+            <w:r>
+              <w:t>To host God,</w:t>
+            </w:r>
+          </w:p>
+          <w:p>
+            <w:r>
+              <w:t>And His holy angels.</w:t>
+            </w:r>
+          </w:p>
         </w:tc>
         <w:tc>
           <w:tcPr>
@@ -779,10 +1637,34 @@
           </w:tcPr>
           <w:p>
             <w:pPr>
+              <w:pStyle w:val="CopticVersemulti-line"/>
+            </w:pPr>
+            <w:r>
+              <w:t>Ⲉ̀ⲃⲟⲗϩⲓⲧⲉⲛ ϯⲙⲉⲑⲛⲁⲏⲧ</w:t>
+            </w:r>
+          </w:p>
+          <w:p>
+            <w:pPr>
+              <w:pStyle w:val="CopticVersemulti-line"/>
+            </w:pPr>
+            <w:r>
+              <w:t>ⲁϥⲛⲟϩⲉⲙ ⲛ̀ϫⲉ Ⲗⲱⲧ ⲡⲓⲑ̀ⲙⲏⲓ</w:t>
+            </w:r>
+          </w:p>
+          <w:p>
+            <w:pPr>
+              <w:pStyle w:val="CopticVersemulti-line"/>
+            </w:pPr>
+            <w:r>
+              <w:t>ⲉ̀ⲃⲟⲗϩⲁ ⲡⲓⲕⲩⲛⲁⲇⲓⲛⲟⲥ ⲉⲑⲛⲁϣⲧ</w:t>
+            </w:r>
+          </w:p>
+          <w:p>
+            <w:pPr>
               <w:pStyle w:val="Coptic"/>
             </w:pPr>
             <w:r>
-              <w:t>ⲉⲃⲟⲗ ϩⲓⲧⲉⲛ ϯⲙⲉⲑⲛⲁⲏⲧ: ⲁⲫⲛⲟϩⲉⲙ ⲛ̀ϫⲉ ⲗⲱⲧ ⲡⲓⲑ̀ⲙⲏⲓ: ⲉ̀ⲃⲟⲗϩⲁ ⲡⲓⲕⲩⲛⲁⲇⲓⲛⲟⲥ ⲉⲑⲛⲁϣⲧ: ⲉ̀ⲧⲁϥⲓ̀ ⲉ̀ϩ̀ⲣⲏⲓ ⲉ̀ϫⲉⲛ ⲥⲟⲇⲟⲙⲁ.</w:t>
+              <w:t>ⲉ̀ⲧⲁϥⲓ̀ ⲉ̀ϩ̀ⲣⲏⲓ ⲉ̀ϫⲉⲛ Ⲥⲟⲇⲟⲙⲁ</w:t>
             </w:r>
           </w:p>
         </w:tc>
@@ -790,31 +1672,124 @@
           <w:tcPr>
             <w:tcW w:w="714" w:type="pct"/>
           </w:tcPr>
-          <w:p/>
+          <w:p>
+            <w:pPr>
+              <w:pStyle w:val="EngHang"/>
+            </w:pPr>
+            <w:r>
+              <w:t>Through mercy,</w:t>
+            </w:r>
+          </w:p>
+          <w:p>
+            <w:pPr>
+              <w:pStyle w:val="EngHang"/>
+            </w:pPr>
+            <w:r>
+              <w:t>The righteous Lot was saved,</w:t>
+            </w:r>
+          </w:p>
+          <w:p>
+            <w:pPr>
+              <w:pStyle w:val="EngHang"/>
+            </w:pPr>
+            <w:r>
+              <w:t>From the grave danger,</w:t>
+            </w:r>
+          </w:p>
+          <w:p>
+            <w:r>
+              <w:t>Which came upon Sodom</w:t>
+            </w:r>
+            <w:r>
+              <w:rPr>
+                <w:rStyle w:val="FootnoteReference"/>
+              </w:rPr>
+              <w:t xml:space="preserve"> </w:t>
+            </w:r>
+            <w:r>
+              <w:t>.</w:t>
+            </w:r>
+          </w:p>
         </w:tc>
         <w:tc>
           <w:tcPr>
             <w:tcW w:w="714" w:type="pct"/>
           </w:tcPr>
-          <w:p/>
+          <w:p>
+            <w:r>
+              <w:t>Through mercy, the righteous Lot was saved, from the tribulations, that came upon Sodom.</w:t>
+            </w:r>
+          </w:p>
         </w:tc>
         <w:tc>
           <w:tcPr>
             <w:tcW w:w="702" w:type="pct"/>
           </w:tcPr>
-          <w:p/>
+          <w:p>
+            <w:r>
+              <w:t>For through mercy: the righteous Lot was saved: from the severe danger: that came upon Sodom;</w:t>
+            </w:r>
+          </w:p>
         </w:tc>
         <w:tc>
           <w:tcPr>
             <w:tcW w:w="709" w:type="pct"/>
           </w:tcPr>
-          <w:p/>
+          <w:p>
+            <w:r>
+              <w:t>Through compassion: Lot the righteous was saved: from the hard tribulation: that came upon Sodom.</w:t>
+            </w:r>
+          </w:p>
         </w:tc>
         <w:tc>
           <w:tcPr>
             <w:tcW w:w="721" w:type="pct"/>
           </w:tcPr>
-          <w:p/>
+          <w:p>
+            <w:pPr>
+              <w:pStyle w:val="EngInd"/>
+            </w:pPr>
+            <w:r>
+              <w:t>Through mercy,</w:t>
+            </w:r>
+          </w:p>
+          <w:p>
+            <w:pPr>
+              <w:pStyle w:val="EngInd"/>
+            </w:pPr>
+            <w:r>
+              <w:t>The righteous Lot was saved,</w:t>
+            </w:r>
+          </w:p>
+          <w:p>
+            <w:pPr>
+              <w:pStyle w:val="EngInd"/>
+            </w:pPr>
+            <w:r>
+              <w:t xml:space="preserve">From the </w:t>
+            </w:r>
+            <w:commentRangeStart w:id="2"/>
+            <w:r>
+              <w:t>tribulations</w:t>
+            </w:r>
+            <w:commentRangeEnd w:id="2"/>
+            <w:r>
+              <w:rPr>
+                <w:rStyle w:val="CommentReference"/>
+                <w:rFonts w:ascii="Times New Roman" w:eastAsiaTheme="minorHAnsi" w:hAnsi="Times New Roman" w:cstheme="minorBidi"/>
+                <w:color w:val="auto"/>
+              </w:rPr>
+              <w:commentReference w:id="2"/>
+            </w:r>
+            <w:r>
+              <w:t>,</w:t>
+            </w:r>
+          </w:p>
+          <w:p>
+            <w:r>
+              <w:t>That befell Sodom.</w:t>
+            </w:r>
+          </w:p>
         </w:tc>
         <w:tc>
           <w:tcPr>
@@ -858,58 +1833,150 @@
           </w:tcPr>
           <w:p>
             <w:pPr>
+              <w:pStyle w:val="CopticVersemulti-line"/>
+            </w:pPr>
+            <w:r>
+              <w:t>Ⲉ̀ⲃⲟⲗϩⲓⲧⲉⲛ ϯⲙⲉⲑⲛⲁⲏⲧ</w:t>
+            </w:r>
+          </w:p>
+          <w:p>
+            <w:pPr>
+              <w:pStyle w:val="CopticVersemulti-line"/>
+            </w:pPr>
+            <w:r>
+              <w:t>ⲁϥⲉⲣ ⲡ̀ⲉⲙⲡ̀ϣⲁ ⲛ̀ϫⲉ Ⲕⲟⲣⲛⲏⲗⲓⲟⲥ</w:t>
+            </w:r>
+          </w:p>
+          <w:p>
+            <w:pPr>
+              <w:pStyle w:val="CopticVersemulti-line"/>
+            </w:pPr>
+            <w:r>
+              <w:t>ⲉⲑⲣⲉϥϭⲓ ⲙ̀ⲡⲓⲃⲁⲡⲧⲓⲥⲙⲁ</w:t>
+            </w:r>
+          </w:p>
+          <w:p>
+            <w:pPr>
               <w:pStyle w:val="Coptic"/>
             </w:pPr>
             <w:r>
-              <w:t>ⲉⲃⲟⲗⲏⲓⲧⲉⲛ ϯⲙⲉⲑⲛⲁⲏⲧ: ⲁϥⲉⲣⲡ̀ⲉⲙⲡ̀ϣⲁ ⲛ̀ϫⲉ ⲕⲟⲣⲛⲏⲗⲓⲟⲥ: ⲉⲑⲣⲉ</w:t>
+              <w:t>ϧⲉⲛ ⲛⲉⲛ</w:t>
             </w:r>
             <w:proofErr w:type="spellStart"/>
             <w:r>
-              <w:t>ϥϭ</w:t>
+              <w:t>ϫⲓϫ</w:t>
             </w:r>
             <w:proofErr w:type="spellEnd"/>
             <w:r>
-              <w:t xml:space="preserve"> ⲓⲃⲁⲡⲧⲓⲥⲙⲁ: ϧⲉⲛ ⲛⲉⲛ</w:t>
+              <w:t xml:space="preserve"> ⲙ̀ⲡⲉⲛⲓⲱⲧ Ⲡⲉⲧⲣⲟⲥ</w:t>
+            </w:r>
+          </w:p>
+        </w:tc>
+        <w:tc>
+          <w:tcPr>
+            <w:tcW w:w="714" w:type="pct"/>
+          </w:tcPr>
+          <w:p>
+            <w:pPr>
+              <w:pStyle w:val="EngHang"/>
+            </w:pPr>
+            <w:r>
+              <w:t>Through mercy,</w:t>
+            </w:r>
+          </w:p>
+          <w:p>
+            <w:pPr>
+              <w:pStyle w:val="EngHang"/>
+            </w:pPr>
+            <w:r>
+              <w:t>Cornelius was found worthy,</w:t>
+            </w:r>
+          </w:p>
+          <w:p>
+            <w:pPr>
+              <w:pStyle w:val="EngHang"/>
+            </w:pPr>
+            <w:r>
+              <w:t>To receive baptism,</w:t>
+            </w:r>
+          </w:p>
+          <w:p>
+            <w:r>
+              <w:t>At the hands of our father Peter.</w:t>
+            </w:r>
+          </w:p>
+        </w:tc>
+        <w:tc>
+          <w:tcPr>
+            <w:tcW w:w="714" w:type="pct"/>
+          </w:tcPr>
+          <w:p>
+            <w:r>
+              <w:t>Through mercy, Cornelius was worthy, to be baptized, at the hands of our father Peter.</w:t>
+            </w:r>
+          </w:p>
+        </w:tc>
+        <w:tc>
+          <w:tcPr>
+            <w:tcW w:w="702" w:type="pct"/>
+          </w:tcPr>
+          <w:p>
+            <w:r>
+              <w:t>For through mercy: Cornelius was worthy: to be baptized by the hands: of our father Peter.</w:t>
+            </w:r>
+          </w:p>
+        </w:tc>
+        <w:tc>
+          <w:tcPr>
+            <w:tcW w:w="709" w:type="pct"/>
+          </w:tcPr>
+          <w:p>
+            <w:r>
+              <w:t>Through compassion: Cornelius became worthy: to receive baptism: by the hands of our father Peter.</w:t>
+            </w:r>
+          </w:p>
+        </w:tc>
+        <w:tc>
+          <w:tcPr>
+            <w:tcW w:w="721" w:type="pct"/>
+          </w:tcPr>
+          <w:p>
+            <w:pPr>
+              <w:pStyle w:val="EngInd"/>
+            </w:pPr>
+            <w:r>
+              <w:t>Through mercy,</w:t>
+            </w:r>
+          </w:p>
+          <w:p>
+            <w:pPr>
+              <w:pStyle w:val="EngInd"/>
+            </w:pPr>
+            <w:r>
+              <w:t>Cornelius was worthy,</w:t>
+            </w:r>
+          </w:p>
+          <w:p>
+            <w:pPr>
+              <w:pStyle w:val="EngInd"/>
+            </w:pPr>
+            <w:r>
+              <w:t xml:space="preserve">To be </w:t>
             </w:r>
             <w:proofErr w:type="spellStart"/>
             <w:r>
-              <w:t>ϫⲓϫ</w:t>
+              <w:t>baptised</w:t>
             </w:r>
             <w:proofErr w:type="spellEnd"/>
             <w:r>
-              <w:t xml:space="preserve"> ⲙ̀ⲡⲉⲛⲓⲱⲧ ⲡⲉⲧⲣⲟⲥ.</w:t>
-            </w:r>
-          </w:p>
-        </w:tc>
-        <w:tc>
-          <w:tcPr>
-            <w:tcW w:w="714" w:type="pct"/>
-          </w:tcPr>
-          <w:p/>
-        </w:tc>
-        <w:tc>
-          <w:tcPr>
-            <w:tcW w:w="714" w:type="pct"/>
-          </w:tcPr>
-          <w:p/>
-        </w:tc>
-        <w:tc>
-          <w:tcPr>
-            <w:tcW w:w="702" w:type="pct"/>
-          </w:tcPr>
-          <w:p/>
-        </w:tc>
-        <w:tc>
-          <w:tcPr>
-            <w:tcW w:w="709" w:type="pct"/>
-          </w:tcPr>
-          <w:p/>
-        </w:tc>
-        <w:tc>
-          <w:tcPr>
-            <w:tcW w:w="721" w:type="pct"/>
-          </w:tcPr>
-          <w:p/>
+              <w:t>,</w:t>
+            </w:r>
+          </w:p>
+          <w:p>
+            <w:r>
+              <w:t>At the hands of our father Peter.</w:t>
+            </w:r>
+          </w:p>
         </w:tc>
         <w:tc>
           <w:tcPr>
@@ -961,10 +2028,35 @@
           </w:tcPr>
           <w:p>
             <w:pPr>
+              <w:pStyle w:val="CopticVersemulti-line"/>
+            </w:pPr>
+            <w:r>
+              <w:t>Ⲓⲥϫⲉ ⲅⲁⲣ ⲧⲉⲛⲟⲓ ⲛ̀ϧⲁⲉ̀</w:t>
+            </w:r>
+          </w:p>
+          <w:p>
+            <w:pPr>
+              <w:pStyle w:val="CopticVersemulti-line"/>
+            </w:pPr>
+            <w:r>
+              <w:lastRenderedPageBreak/>
+              <w:t>ϧⲉⲛ ⲛⲓⲭ̀ⲣⲏⲙⲁ ⲛ̀ⲧⲉ ⲡⲁⲓⲕⲟⲥⲙⲟⲥ</w:t>
+            </w:r>
+          </w:p>
+          <w:p>
+            <w:pPr>
+              <w:pStyle w:val="CopticVersemulti-line"/>
+            </w:pPr>
+            <w:r>
+              <w:t>ⲙ̀ⲙⲟⲛ ⲛ̀ⲧⲁⲛ ⲛ̀ϩ̀ⲗⲓ ⲙ̀ⲙⲁⲩ</w:t>
+            </w:r>
+          </w:p>
+          <w:p>
+            <w:pPr>
               <w:pStyle w:val="Coptic"/>
             </w:pPr>
             <w:r>
-              <w:t>ⲓⲥϫⲉ ⲅⲁⲣ ⲧⲉⲛⲟⲓ ⲛ̀ϧⲁⲉ: ϧⲉⲛ ⲛⲓⲭ̀ⲣⲏⲙⲁ ⲛ̀ⲧⲉ ⲡⲁⲓⲕⲟⲥⲙⲟⲥ: ⲙ̀ⲙⲟⲛ ⲛ̀ⲧⲁⲛ ⲛ̀ϩ̀ⲗⲓ ⲙ̀ⲙⲁⲩ: ⲉⲑⲣⲉⲛⲧⲏⲓⲧⲟⲩ ⲙ̀ⲙⲉⲑⲛⲁⲏⲧ.</w:t>
+              <w:t>ⲉⲑⲣⲉⲛⲧⲏⲓⲧⲟⲩ ⲙ̀ⲙⲉⲑⲛⲁⲏⲧ</w:t>
             </w:r>
           </w:p>
         </w:tc>
@@ -972,31 +2064,127 @@
           <w:tcPr>
             <w:tcW w:w="714" w:type="pct"/>
           </w:tcPr>
-          <w:p/>
+          <w:p>
+            <w:pPr>
+              <w:pStyle w:val="EngHang"/>
+            </w:pPr>
+            <w:r>
+              <w:lastRenderedPageBreak/>
+              <w:t>For if we are in want,</w:t>
+            </w:r>
+          </w:p>
+          <w:p>
+            <w:pPr>
+              <w:pStyle w:val="EngHang"/>
+            </w:pPr>
+            <w:r>
+              <w:lastRenderedPageBreak/>
+              <w:t>Of the riches of this world,</w:t>
+            </w:r>
+          </w:p>
+          <w:p>
+            <w:pPr>
+              <w:pStyle w:val="EngHang"/>
+            </w:pPr>
+            <w:r>
+              <w:t>And we have nothing,</w:t>
+            </w:r>
+          </w:p>
+          <w:p>
+            <w:r>
+              <w:t>To offer in almsgiving</w:t>
+            </w:r>
+            <w:r>
+              <w:rPr>
+                <w:rStyle w:val="FootnoteReference"/>
+              </w:rPr>
+              <w:t xml:space="preserve"> </w:t>
+            </w:r>
+            <w:r>
+              <w:t>,</w:t>
+            </w:r>
+          </w:p>
         </w:tc>
         <w:tc>
           <w:tcPr>
             <w:tcW w:w="714" w:type="pct"/>
           </w:tcPr>
-          <w:p/>
+          <w:p>
+            <w:r>
+              <w:lastRenderedPageBreak/>
+              <w:t xml:space="preserve">If we are needy, for the </w:t>
+            </w:r>
+            <w:r>
+              <w:lastRenderedPageBreak/>
+              <w:t>money of this world, and we have nothing, to offer as alms.</w:t>
+            </w:r>
+          </w:p>
         </w:tc>
         <w:tc>
           <w:tcPr>
             <w:tcW w:w="702" w:type="pct"/>
           </w:tcPr>
-          <w:p/>
+          <w:p>
+            <w:r>
+              <w:lastRenderedPageBreak/>
+              <w:t xml:space="preserve">Even if we are in need: of </w:t>
+            </w:r>
+            <w:r>
+              <w:lastRenderedPageBreak/>
+              <w:t>the money of this world: and have nothing: to offer as alms,</w:t>
+            </w:r>
+          </w:p>
         </w:tc>
         <w:tc>
           <w:tcPr>
             <w:tcW w:w="709" w:type="pct"/>
           </w:tcPr>
-          <w:p/>
+          <w:p>
+            <w:r>
+              <w:lastRenderedPageBreak/>
+              <w:t xml:space="preserve">If we are compassionate: </w:t>
+            </w:r>
+            <w:r>
+              <w:lastRenderedPageBreak/>
+              <w:t>for the wealth of this world: and we have nothing: to offer as alms.</w:t>
+            </w:r>
+          </w:p>
         </w:tc>
         <w:tc>
           <w:tcPr>
             <w:tcW w:w="721" w:type="pct"/>
           </w:tcPr>
-          <w:p/>
+          <w:p>
+            <w:pPr>
+              <w:pStyle w:val="EngInd"/>
+            </w:pPr>
+            <w:r>
+              <w:lastRenderedPageBreak/>
+              <w:t>If we are impoverished,</w:t>
+            </w:r>
+          </w:p>
+          <w:p>
+            <w:pPr>
+              <w:pStyle w:val="EngInd"/>
+            </w:pPr>
+            <w:r>
+              <w:lastRenderedPageBreak/>
+              <w:t>Lacking material wealth,</w:t>
+            </w:r>
+          </w:p>
+          <w:p>
+            <w:pPr>
+              <w:pStyle w:val="EngInd"/>
+            </w:pPr>
+            <w:r>
+              <w:t>And have nothing,</w:t>
+            </w:r>
+          </w:p>
+          <w:p>
+            <w:r>
+              <w:t>To offer as alms.</w:t>
+            </w:r>
+          </w:p>
         </w:tc>
         <w:tc>
           <w:tcPr>
@@ -1007,6 +2195,7 @@
               <w:pStyle w:val="EngInd"/>
             </w:pPr>
             <w:r>
+              <w:lastRenderedPageBreak/>
               <w:t>If we are impoverished,</w:t>
             </w:r>
           </w:p>
@@ -1015,6 +2204,7 @@
               <w:pStyle w:val="EngInd"/>
             </w:pPr>
             <w:r>
+              <w:lastRenderedPageBreak/>
               <w:t>Lacking material wealth,</w:t>
             </w:r>
           </w:p>
@@ -1040,14 +2230,35 @@
           </w:tcPr>
           <w:p>
             <w:pPr>
+              <w:pStyle w:val="CopticVersemulti-line"/>
+            </w:pPr>
+            <w:r>
+              <w:lastRenderedPageBreak/>
+              <w:t>Ⲟⲩⲟⲛ ⲛ̀ⲧⲁⲛ ⲙ̀ⲡⲓⲁ̀ⲛⲁⲙⲏⲓ</w:t>
+            </w:r>
+          </w:p>
+          <w:p>
+            <w:pPr>
+              <w:pStyle w:val="CopticVersemulti-line"/>
+            </w:pPr>
+            <w:r>
+              <w:t>ⲡⲓⲙⲁⲣⲅⲁⲣⲓⲧⲏⲥ ⲉⲑⲛⲁϣⲉⲛⲥⲟⲩⲉⲛϥ</w:t>
+            </w:r>
+          </w:p>
+          <w:p>
+            <w:pPr>
+              <w:pStyle w:val="CopticVersemulti-line"/>
+            </w:pPr>
+            <w:r>
+              <w:t>ⲡⲓⲣⲁⲛ ⲉⲧϩⲟⲗϫ ⲉⲑⲙⲉϩ ⲛ̀ⲱ̀ⲟⲩ</w:t>
+            </w:r>
+          </w:p>
+          <w:p>
+            <w:pPr>
               <w:pStyle w:val="Coptic"/>
             </w:pPr>
             <w:r>
-              <w:t xml:space="preserve">ⲟⲩⲟⲛ ⲛ̀ⲧⲁⲛ ⲙ̀ⲡⲓⲁ̀ⲛⲁⲙⲏⲓ: </w:t>
-            </w:r>
-            <w:r>
-              <w:lastRenderedPageBreak/>
-              <w:t>ⲡⲓⲙⲁⲣⲅⲁⲣⲓⲧⲏⲭ ⲉⲑⲛⲁϣⲉⲛⲥⲟⲩⲉⲛϥ: ⲡⲓⲣⲁⲛ ⲉⲧϩⲟⲗϫ ⲉⲑⲙⲉϩ ⲛ̀ⲱ̀ⲟⲩ: ⲛ̀ⲧⲉ ⲡⲉⲛⲟ̄ⲥ̄ ⲓⲏ̄ⲭ̄ ⲡⲭ̄ⲥ̄.</w:t>
+              <w:t>ⲛ̀ⲧⲉ Ⲡⲉⲛⲟ̅ⲥ̅ Ⲓⲏ̅ⲥ Ⲡⲭ̅ⲥ</w:t>
             </w:r>
           </w:p>
         </w:tc>
@@ -1055,31 +2266,114 @@
           <w:tcPr>
             <w:tcW w:w="714" w:type="pct"/>
           </w:tcPr>
-          <w:p/>
+          <w:p>
+            <w:pPr>
+              <w:pStyle w:val="EngHang"/>
+            </w:pPr>
+            <w:r>
+              <w:t>We have yet the precious stone,</w:t>
+            </w:r>
+          </w:p>
+          <w:p>
+            <w:pPr>
+              <w:pStyle w:val="EngHang"/>
+            </w:pPr>
+            <w:r>
+              <w:t>The pearl of great price:</w:t>
+            </w:r>
+          </w:p>
+          <w:p>
+            <w:pPr>
+              <w:pStyle w:val="EngHang"/>
+            </w:pPr>
+            <w:r>
+              <w:t>The sweet Name full of glory,</w:t>
+            </w:r>
+          </w:p>
+          <w:p>
+            <w:r>
+              <w:t>Of our Lord Jesus Christ</w:t>
+            </w:r>
+            <w:r>
+              <w:rPr>
+                <w:rStyle w:val="FootnoteReference"/>
+              </w:rPr>
+              <w:t xml:space="preserve"> </w:t>
+            </w:r>
+            <w:r>
+              <w:t>.</w:t>
+            </w:r>
+          </w:p>
         </w:tc>
         <w:tc>
           <w:tcPr>
             <w:tcW w:w="714" w:type="pct"/>
           </w:tcPr>
-          <w:p/>
+          <w:p>
+            <w:r>
+              <w:t>Yet we truly have, the precious pearl of great price, which is the sweet name full of glory, of our Lord Jesus Christ</w:t>
+            </w:r>
+          </w:p>
         </w:tc>
         <w:tc>
           <w:tcPr>
             <w:tcW w:w="702" w:type="pct"/>
           </w:tcPr>
-          <w:p/>
+          <w:p>
+            <w:r>
+              <w:t>We truly have the precious stone: and we have the priceless pearl: the sweet Name full of glory: of our Lord Jesus Christ.</w:t>
+            </w:r>
+          </w:p>
         </w:tc>
         <w:tc>
           <w:tcPr>
             <w:tcW w:w="709" w:type="pct"/>
           </w:tcPr>
-          <w:p/>
+          <w:p>
+            <w:r>
+              <w:t>We have the precious stone: the pearl of great price: the sweet name full of glory: of our Lord Jesus Christ.</w:t>
+            </w:r>
+          </w:p>
         </w:tc>
         <w:tc>
           <w:tcPr>
             <w:tcW w:w="721" w:type="pct"/>
           </w:tcPr>
-          <w:p/>
+          <w:p>
+            <w:pPr>
+              <w:pStyle w:val="EngInd"/>
+            </w:pPr>
+            <w:r>
+              <w:t>Yet we</w:t>
+            </w:r>
+            <w:r>
+              <w:t xml:space="preserve"> truly</w:t>
+            </w:r>
+            <w:r>
+              <w:t xml:space="preserve"> have</w:t>
+            </w:r>
+          </w:p>
+          <w:p>
+            <w:pPr>
+              <w:pStyle w:val="EngInd"/>
+            </w:pPr>
+            <w:r>
+              <w:t>The precious pearl of great price,</w:t>
+            </w:r>
+          </w:p>
+          <w:p>
+            <w:pPr>
+              <w:pStyle w:val="EngInd"/>
+            </w:pPr>
+            <w:r>
+              <w:t>Which is the sweet Name full of glory,</w:t>
+            </w:r>
+          </w:p>
+          <w:p>
+            <w:r>
+              <w:t>Of our Lord Jesus Christ.</w:t>
+            </w:r>
+          </w:p>
         </w:tc>
         <w:tc>
           <w:tcPr>
@@ -1098,7 +2392,6 @@
               <w:pStyle w:val="EngInd"/>
             </w:pPr>
             <w:r>
-              <w:lastRenderedPageBreak/>
               <w:t>The precious pearl of great price,</w:t>
             </w:r>
           </w:p>
@@ -1124,11 +2417,34 @@
           </w:tcPr>
           <w:p>
             <w:pPr>
+              <w:pStyle w:val="CopticVersemulti-line"/>
+            </w:pPr>
+            <w:r>
+              <w:t>Ⲉ̀ϣⲱⲡ ⲁⲛϣⲁⲛⲙⲟⲩⲛ ⲉ̀ⲣⲟϥ</w:t>
+            </w:r>
+          </w:p>
+          <w:p>
+            <w:pPr>
+              <w:pStyle w:val="CopticVersemulti-line"/>
+            </w:pPr>
+            <w:r>
+              <w:t>ϧⲉⲛ ⲡⲉⲛⲣⲱⲙⲓ ⲉⲧⲥⲁϧⲟⲩⲛ</w:t>
+            </w:r>
+          </w:p>
+          <w:p>
+            <w:pPr>
+              <w:pStyle w:val="CopticVersemulti-line"/>
+            </w:pPr>
+            <w:r>
+              <w:t>ϥ̀ⲛⲁⲁⲓⲧⲉⲛ ⲛ̀ⲣⲁⲙⲁⲟ̀</w:t>
+            </w:r>
+          </w:p>
+          <w:p>
+            <w:pPr>
               <w:pStyle w:val="Coptic"/>
             </w:pPr>
             <w:r>
-              <w:lastRenderedPageBreak/>
-              <w:t>ⲉϣⲱⲡ ⲁⲛϣⲁⲛⲙⲟⲩⲛ ⲉ̀ⲣⲟϥ: ϧⲉⲛ ⲡⲉⲛⲣⲱⲙⲓ ⲉⲧⲥⲁϧⲟⲩⲛ: ϥ̀ⲛⲁⲁⲓⲧⲉⲛ ⲛ̀ⲣⲁⲙⲁⲟ̀: ϣⲁⲛ̀ⲧⲉⲛϯ ⲛ̀ϩⲁⲛⲕⲉⲭⲱⲟⲩⲛⲓ.</w:t>
+              <w:t>ϣⲁⲛ̀ⲧⲉⲛϯ ⲛ̀ϩⲁⲛⲕⲉⲭⲱⲟⲩⲛⲓ</w:t>
             </w:r>
           </w:p>
         </w:tc>
@@ -1136,31 +2452,107 @@
           <w:tcPr>
             <w:tcW w:w="714" w:type="pct"/>
           </w:tcPr>
-          <w:p/>
+          <w:p>
+            <w:pPr>
+              <w:pStyle w:val="EngHang"/>
+            </w:pPr>
+            <w:r>
+              <w:t>And when we keep Him,</w:t>
+            </w:r>
+          </w:p>
+          <w:p>
+            <w:pPr>
+              <w:pStyle w:val="EngHang"/>
+            </w:pPr>
+            <w:r>
+              <w:t>In our inner man,</w:t>
+            </w:r>
+          </w:p>
+          <w:p>
+            <w:pPr>
+              <w:pStyle w:val="EngHang"/>
+            </w:pPr>
+            <w:r>
+              <w:t>He will make us rich,</w:t>
+            </w:r>
+          </w:p>
+          <w:p>
+            <w:r>
+              <w:t>So that we may give to others.</w:t>
+            </w:r>
+          </w:p>
         </w:tc>
         <w:tc>
           <w:tcPr>
             <w:tcW w:w="714" w:type="pct"/>
           </w:tcPr>
-          <w:p/>
+          <w:p>
+            <w:r>
+              <w:t xml:space="preserve">When we continue to keep Him, in </w:t>
+            </w:r>
+            <w:proofErr w:type="spellStart"/>
+            <w:r>
+              <w:t>out</w:t>
+            </w:r>
+            <w:proofErr w:type="spellEnd"/>
+            <w:r>
+              <w:t xml:space="preserve"> inner being, He will make us rich, so we can give to others.</w:t>
+            </w:r>
+          </w:p>
         </w:tc>
         <w:tc>
           <w:tcPr>
             <w:tcW w:w="702" w:type="pct"/>
           </w:tcPr>
-          <w:p/>
+          <w:p>
+            <w:r>
+              <w:t>Whenever we continue: to keep Him in our inner being: He will make us rich: so we can give to others.</w:t>
+            </w:r>
+          </w:p>
         </w:tc>
         <w:tc>
           <w:tcPr>
             <w:tcW w:w="709" w:type="pct"/>
           </w:tcPr>
-          <w:p/>
+          <w:p>
+            <w:r>
+              <w:t>When we continue to keep Him: in our inner man: then He will make us rich: so that we can give to others.</w:t>
+            </w:r>
+          </w:p>
         </w:tc>
         <w:tc>
           <w:tcPr>
             <w:tcW w:w="721" w:type="pct"/>
           </w:tcPr>
-          <w:p/>
+          <w:p>
+            <w:pPr>
+              <w:pStyle w:val="EngInd"/>
+            </w:pPr>
+            <w:r>
+              <w:t>When we remain with Him continually,</w:t>
+            </w:r>
+          </w:p>
+          <w:p>
+            <w:pPr>
+              <w:pStyle w:val="EngInd"/>
+            </w:pPr>
+            <w:r>
+              <w:t>In our inner being,</w:t>
+            </w:r>
+          </w:p>
+          <w:p>
+            <w:pPr>
+              <w:pStyle w:val="EngInd"/>
+            </w:pPr>
+            <w:r>
+              <w:t>He will make us spiritually rich,</w:t>
+            </w:r>
+          </w:p>
+          <w:p>
+            <w:r>
+              <w:t>So we can give to others.</w:t>
+            </w:r>
+          </w:p>
         </w:tc>
         <w:tc>
           <w:tcPr>
@@ -1204,10 +2596,34 @@
           </w:tcPr>
           <w:p>
             <w:pPr>
+              <w:pStyle w:val="CopticVersemulti-line"/>
+            </w:pPr>
+            <w:r>
+              <w:t>Ⲛⲓⲭ̀ⲣⲏⲙⲁ ⲁⲛ ⲛ̀ⲧⲉ ⲡⲁⲓⲕⲟⲥⲙⲟⲥ</w:t>
+            </w:r>
+          </w:p>
+          <w:p>
+            <w:pPr>
+              <w:pStyle w:val="CopticVersemulti-line"/>
+            </w:pPr>
+            <w:r>
+              <w:t>ⲉⲑⲛⲁⲥⲓⲛⲓ ⲉ̀ⲧⲉⲛⲕⲱϯ ⲛ̀ⲥⲱⲟⲩ</w:t>
+            </w:r>
+          </w:p>
+          <w:p>
+            <w:pPr>
+              <w:pStyle w:val="CopticVersemulti-line"/>
+            </w:pPr>
+            <w:r>
+              <w:t>ⲁⲗⲗⲁ ⲫ̀ⲛⲟϩⲉⲙ ⲛ̀ⲧⲉ ⲛⲉⲛⲯⲩⲭⲏ</w:t>
+            </w:r>
+          </w:p>
+          <w:p>
+            <w:pPr>
               <w:pStyle w:val="Coptic"/>
             </w:pPr>
             <w:r>
-              <w:t>ⲛⲓⲭ̀ⲣⲏⲙⲁ ⲁⲛ ⲛ̀ⲧⲉ ⲡⲁⲓⲕⲟⲥⲙⲟⲥ: ⲉⲑⲛⲁⲥⲓⲛⲓ ⲉ̀ⲧⲉⲛⲕⲱϯ ⲛ̀ⲥⲟⲱⲟⲩ: ⲁⲗⲗⲁ ⲫ̀ⲛⲟϩⲉⲙ ⲛ̀ⲧⲉ ⲛⲉⲛⲯⲩⲭⲏ: ϧⲉⲛ ⲑ̀ⲙⲉⲗⲉⲧⲏ ⲙ̀ⲡⲉϥⲣⲁⲛ ⲉⲑⲟⲩⲁⲃ.</w:t>
+              <w:t>ϧⲉⲛ ⲑ̀ⲙⲉⲗⲉⲧⲏ ⲙ̀ⲡⲉϥⲣⲁⲛ ⲉ̅ⲑ̅ⲩ</w:t>
             </w:r>
           </w:p>
         </w:tc>
@@ -1215,31 +2631,102 @@
           <w:tcPr>
             <w:tcW w:w="714" w:type="pct"/>
           </w:tcPr>
-          <w:p/>
+          <w:p>
+            <w:pPr>
+              <w:pStyle w:val="EngHang"/>
+            </w:pPr>
+            <w:r>
+              <w:t>We do not seek after,</w:t>
+            </w:r>
+          </w:p>
+          <w:p>
+            <w:pPr>
+              <w:pStyle w:val="EngHang"/>
+            </w:pPr>
+            <w:r>
+              <w:t>The riches of this world that pass away,</w:t>
+            </w:r>
+          </w:p>
+          <w:p>
+            <w:pPr>
+              <w:pStyle w:val="EngHang"/>
+            </w:pPr>
+            <w:r>
+              <w:t>But the salvation of our souls,</w:t>
+            </w:r>
+          </w:p>
+          <w:p>
+            <w:r>
+              <w:t>In the meditation on His Holy Name.</w:t>
+            </w:r>
+          </w:p>
         </w:tc>
         <w:tc>
           <w:tcPr>
             <w:tcW w:w="714" w:type="pct"/>
           </w:tcPr>
-          <w:p/>
+          <w:p>
+            <w:r>
+              <w:t xml:space="preserve">We do not ask for, the wealth of this world, but for the salvation of our souls, </w:t>
+            </w:r>
+            <w:r>
+              <w:t>by calling upon His holy name</w:t>
+            </w:r>
+          </w:p>
         </w:tc>
         <w:tc>
           <w:tcPr>
             <w:tcW w:w="702" w:type="pct"/>
           </w:tcPr>
-          <w:p/>
+          <w:p>
+            <w:r>
+              <w:t>We do not ask for the money: of this passing world: but for the salvation of our souls: by calling on His Holy Name.</w:t>
+            </w:r>
+          </w:p>
         </w:tc>
         <w:tc>
           <w:tcPr>
             <w:tcW w:w="709" w:type="pct"/>
           </w:tcPr>
-          <w:p/>
+          <w:p>
+            <w:r>
+              <w:t>The wealth of this passing world: is not what we ask for: but for the salvation of our souls: by calling up on His holy name.</w:t>
+            </w:r>
+          </w:p>
         </w:tc>
         <w:tc>
           <w:tcPr>
             <w:tcW w:w="721" w:type="pct"/>
           </w:tcPr>
-          <w:p/>
+          <w:p>
+            <w:pPr>
+              <w:pStyle w:val="EngInd"/>
+            </w:pPr>
+            <w:r>
+              <w:t>We do not ask for,</w:t>
+            </w:r>
+          </w:p>
+          <w:p>
+            <w:pPr>
+              <w:pStyle w:val="EngInd"/>
+            </w:pPr>
+            <w:r>
+              <w:t>The wealth of this world,</w:t>
+            </w:r>
+          </w:p>
+          <w:p>
+            <w:pPr>
+              <w:pStyle w:val="EngInd"/>
+            </w:pPr>
+            <w:r>
+              <w:t>But for the salvation of our souls,</w:t>
+            </w:r>
+          </w:p>
+          <w:p>
+            <w:r>
+              <w:t>Calling upon His Holy Name.</w:t>
+            </w:r>
+          </w:p>
         </w:tc>
         <w:tc>
           <w:tcPr>
@@ -1268,8 +2755,8 @@
             <w:r>
               <w:t>But for the salvation of our sou</w:t>
             </w:r>
-            <w:bookmarkStart w:id="1" w:name="_GoBack"/>
-            <w:bookmarkEnd w:id="1"/>
+            <w:bookmarkStart w:id="3" w:name="_GoBack"/>
+            <w:bookmarkEnd w:id="3"/>
             <w:r>
               <w:t>ls,</w:t>
             </w:r>
@@ -1299,7 +2786,7 @@
 
 <file path=word/comments.xml><?xml version="1.0" encoding="utf-8"?>
 <w:comments xmlns:ve="http://schemas.openxmlformats.org/markup-compatibility/2006" xmlns:o="urn:schemas-microsoft-com:office:office" xmlns:r="http://schemas.openxmlformats.org/officeDocument/2006/relationships" xmlns:m="http://schemas.openxmlformats.org/officeDocument/2006/math" xmlns:v="urn:schemas-microsoft-com:vml" xmlns:wp="http://schemas.openxmlformats.org/drawingml/2006/wordprocessingDrawing" xmlns:w10="urn:schemas-microsoft-com:office:word" xmlns:w="http://schemas.openxmlformats.org/wordprocessingml/2006/main" xmlns:wne="http://schemas.microsoft.com/office/word/2006/wordml">
-  <w:comment w:id="0" w:author="Windows User" w:date="2014-11-05T15:07:00Z" w:initials="BS">
+  <w:comment w:id="0" w:author="Windows User" w:date="2014-11-05T16:12:00Z" w:initials="BS">
     <w:p>
       <w:pPr>
         <w:pStyle w:val="CommentText"/>
@@ -1311,7 +2798,55 @@
         <w:annotationRef/>
       </w:r>
       <w:r>
-        <w:t>right spelling?</w:t>
+        <w:t xml:space="preserve">Are the breaths referring to the inspiration of scripture, as the other translations have, or the breath of creation </w:t>
+      </w:r>
+      <w:proofErr w:type="spellStart"/>
+      <w:r>
+        <w:t>cf</w:t>
+      </w:r>
+      <w:proofErr w:type="spellEnd"/>
+      <w:r>
+        <w:t xml:space="preserve"> </w:t>
+      </w:r>
+      <w:proofErr w:type="spellStart"/>
+      <w:r>
+        <w:t>gn</w:t>
+      </w:r>
+      <w:proofErr w:type="spellEnd"/>
+      <w:r>
+        <w:t xml:space="preserve"> 1?</w:t>
+      </w:r>
+    </w:p>
+  </w:comment>
+  <w:comment w:id="1" w:author="Windows User" w:date="2014-11-05T16:14:00Z" w:initials="BS">
+    <w:p>
+      <w:pPr>
+        <w:pStyle w:val="CommentText"/>
+      </w:pPr>
+      <w:r>
+        <w:rPr>
+          <w:rStyle w:val="CommentReference"/>
+        </w:rPr>
+        <w:annotationRef/>
+      </w:r>
+      <w:r>
+        <w:t>When we love the Name of our Lord Jesus Christ, the Name of Salvation...</w:t>
+      </w:r>
+    </w:p>
+  </w:comment>
+  <w:comment w:id="2" w:author="Windows User" w:date="2014-11-05T16:15:00Z" w:initials="BS">
+    <w:p>
+      <w:pPr>
+        <w:pStyle w:val="CommentText"/>
+      </w:pPr>
+      <w:r>
+        <w:rPr>
+          <w:rStyle w:val="CommentReference"/>
+        </w:rPr>
+        <w:annotationRef/>
+      </w:r>
+      <w:r>
+        <w:t>adjective? severe?</w:t>
       </w:r>
     </w:p>
   </w:comment>
@@ -1509,10 +3044,34 @@
       <w:szCs w:val="28"/>
     </w:rPr>
   </w:style>
+  <w:style w:type="paragraph" w:styleId="Heading2">
+    <w:name w:val="heading 2"/>
+    <w:basedOn w:val="Normal"/>
+    <w:next w:val="Normal"/>
+    <w:link w:val="Heading2Char"/>
+    <w:uiPriority w:val="9"/>
+    <w:semiHidden/>
+    <w:unhideWhenUsed/>
+    <w:qFormat/>
+    <w:rsid w:val="00194E9D"/>
+    <w:pPr>
+      <w:keepNext/>
+      <w:keepLines/>
+      <w:spacing w:before="200" w:after="0"/>
+      <w:outlineLvl w:val="1"/>
+    </w:pPr>
+    <w:rPr>
+      <w:rFonts w:asciiTheme="majorHAnsi" w:eastAsiaTheme="majorEastAsia" w:hAnsiTheme="majorHAnsi" w:cstheme="majorBidi"/>
+      <w:b/>
+      <w:bCs/>
+      <w:color w:val="4F81BD" w:themeColor="accent1"/>
+      <w:sz w:val="26"/>
+      <w:szCs w:val="26"/>
+    </w:rPr>
+  </w:style>
   <w:style w:type="character" w:default="1" w:styleId="DefaultParagraphFont">
     <w:name w:val="Default Paragraph Font"/>
     <w:uiPriority w:val="1"/>
-    <w:semiHidden/>
     <w:unhideWhenUsed/>
   </w:style>
   <w:style w:type="table" w:default="1" w:styleId="TableNormal">
@@ -1723,6 +3282,89 @@
       <w:color w:val="000000"/>
       <w:sz w:val="24"/>
       <w:szCs w:val="24"/>
+    </w:rPr>
+  </w:style>
+  <w:style w:type="paragraph" w:customStyle="1" w:styleId="EngHang">
+    <w:name w:val="EngHang"/>
+    <w:basedOn w:val="Normal"/>
+    <w:link w:val="EngHangChar"/>
+    <w:qFormat/>
+    <w:rsid w:val="00194E9D"/>
+    <w:pPr>
+      <w:spacing w:after="0" w:line="360" w:lineRule="exact"/>
+      <w:ind w:left="432" w:hanging="432"/>
+      <w:contextualSpacing/>
+      <w:jc w:val="left"/>
+    </w:pPr>
+    <w:rPr>
+      <w:rFonts w:ascii="Garamond" w:eastAsia="Times New Roman" w:hAnsi="Garamond" w:cs="Times New Roman"/>
+      <w:color w:val="000000"/>
+      <w:sz w:val="24"/>
+      <w:szCs w:val="24"/>
+    </w:rPr>
+  </w:style>
+  <w:style w:type="character" w:customStyle="1" w:styleId="EngHangChar">
+    <w:name w:val="EngHang Char"/>
+    <w:basedOn w:val="DefaultParagraphFont"/>
+    <w:link w:val="EngHang"/>
+    <w:rsid w:val="00194E9D"/>
+    <w:rPr>
+      <w:rFonts w:ascii="Garamond" w:eastAsia="Times New Roman" w:hAnsi="Garamond" w:cs="Times New Roman"/>
+      <w:color w:val="000000"/>
+      <w:sz w:val="24"/>
+      <w:szCs w:val="24"/>
+    </w:rPr>
+  </w:style>
+  <w:style w:type="character" w:customStyle="1" w:styleId="Heading2Char">
+    <w:name w:val="Heading 2 Char"/>
+    <w:basedOn w:val="DefaultParagraphFont"/>
+    <w:link w:val="Heading2"/>
+    <w:uiPriority w:val="9"/>
+    <w:rsid w:val="00194E9D"/>
+    <w:rPr>
+      <w:rFonts w:asciiTheme="majorHAnsi" w:eastAsiaTheme="majorEastAsia" w:hAnsiTheme="majorHAnsi" w:cstheme="majorBidi"/>
+      <w:b/>
+      <w:bCs/>
+      <w:color w:val="4F81BD" w:themeColor="accent1"/>
+      <w:sz w:val="26"/>
+      <w:szCs w:val="26"/>
+    </w:rPr>
+  </w:style>
+  <w:style w:type="paragraph" w:customStyle="1" w:styleId="CopticVersemulti-line">
+    <w:name w:val="Coptic Verse multi-line"/>
+    <w:basedOn w:val="Normal"/>
+    <w:link w:val="CopticVersemulti-lineChar"/>
+    <w:qFormat/>
+    <w:rsid w:val="00194E9D"/>
+    <w:pPr>
+      <w:spacing w:after="0" w:line="360" w:lineRule="exact"/>
+      <w:ind w:left="432" w:hanging="432"/>
+      <w:jc w:val="left"/>
+    </w:pPr>
+    <w:rPr>
+      <w:rFonts w:ascii="FreeSerifAvvaShenouda" w:hAnsi="FreeSerifAvvaShenouda" w:cs="Calibri"/>
+      <w:noProof/>
+      <w:sz w:val="24"/>
+    </w:rPr>
+  </w:style>
+  <w:style w:type="character" w:customStyle="1" w:styleId="CopticVersemulti-lineChar">
+    <w:name w:val="Coptic Verse multi-line Char"/>
+    <w:basedOn w:val="DefaultParagraphFont"/>
+    <w:link w:val="CopticVersemulti-line"/>
+    <w:rsid w:val="00194E9D"/>
+    <w:rPr>
+      <w:rFonts w:ascii="FreeSerifAvvaShenouda" w:hAnsi="FreeSerifAvvaShenouda" w:cs="Calibri"/>
+      <w:noProof/>
+      <w:sz w:val="24"/>
+    </w:rPr>
+  </w:style>
+  <w:style w:type="character" w:styleId="FootnoteReference">
+    <w:name w:val="footnote reference"/>
+    <w:basedOn w:val="DefaultParagraphFont"/>
+    <w:uiPriority w:val="99"/>
+    <w:rsid w:val="00194E9D"/>
+    <w:rPr>
+      <w:vertAlign w:val="superscript"/>
     </w:rPr>
   </w:style>
 </w:styles>

</xml_diff>